<commit_message>
Agregar los ejemplos al repositorio, imagenes de los ejemplos y el trabajo escrito.
</commit_message>
<xml_diff>
--- a/Proyecto de Medio Curso Javascript.docx
+++ b/Proyecto de Medio Curso Javascript.docx
@@ -1618,13 +1618,33 @@
         <w:jc w:val="center"/>
         <w:rPr>
           <w:b/>
-        </w:rPr>
-      </w:pPr>
-      <w:r>
-        <w:rPr>
-          <w:b/>
-        </w:rPr>
-        <w:t>miElemento.append(“ ”);</w:t>
+          <w:lang w:val="en-US"/>
+        </w:rPr>
+      </w:pPr>
+      <w:proofErr w:type="spellStart"/>
+      <w:proofErr w:type="gramStart"/>
+      <w:r>
+        <w:rPr>
+          <w:b/>
+          <w:lang w:val="en-US"/>
+        </w:rPr>
+        <w:t>miElemento.append</w:t>
+      </w:r>
+      <w:proofErr w:type="spellEnd"/>
+      <w:r>
+        <w:rPr>
+          <w:b/>
+          <w:lang w:val="en-US"/>
+        </w:rPr>
+        <w:t>(</w:t>
+      </w:r>
+      <w:proofErr w:type="gramEnd"/>
+      <w:r>
+        <w:rPr>
+          <w:b/>
+          <w:lang w:val="en-US"/>
+        </w:rPr>
+        <w:t>“ ”);</w:t>
       </w:r>
     </w:p>
     <w:p>
@@ -1633,18 +1653,76 @@
         <w:jc w:val="center"/>
         <w:rPr>
           <w:b/>
-        </w:rPr>
-      </w:pPr>
-      <w:r>
-        <w:rPr>
-          <w:b/>
-        </w:rPr>
-        <w:t>miElemento.prepend(“ ”);</w:t>
-      </w:r>
-    </w:p>
-    <w:p>
-      <w:pPr>
-        <w:spacing w:after="120"/>
+          <w:lang w:val="en-US"/>
+        </w:rPr>
+      </w:pPr>
+      <w:proofErr w:type="spellStart"/>
+      <w:proofErr w:type="gramStart"/>
+      <w:r>
+        <w:rPr>
+          <w:b/>
+          <w:lang w:val="en-US"/>
+        </w:rPr>
+        <w:t>miElemento.prepend</w:t>
+      </w:r>
+      <w:proofErr w:type="spellEnd"/>
+      <w:r>
+        <w:rPr>
+          <w:b/>
+          <w:lang w:val="en-US"/>
+        </w:rPr>
+        <w:t>(</w:t>
+      </w:r>
+      <w:proofErr w:type="gramEnd"/>
+      <w:r>
+        <w:rPr>
+          <w:b/>
+          <w:lang w:val="en-US"/>
+        </w:rPr>
+        <w:t>“ ”);</w:t>
+      </w:r>
+    </w:p>
+    <w:p>
+      <w:pPr>
+        <w:spacing w:after="120"/>
+        <w:jc w:val="center"/>
+        <w:rPr>
+          <w:b/>
+          <w:lang w:val="en-US"/>
+        </w:rPr>
+      </w:pPr>
+      <w:proofErr w:type="spellStart"/>
+      <w:proofErr w:type="gramStart"/>
+      <w:r>
+        <w:rPr>
+          <w:b/>
+          <w:lang w:val="en-US"/>
+        </w:rPr>
+        <w:t>miElemento.InsertBefore</w:t>
+      </w:r>
+      <w:proofErr w:type="spellEnd"/>
+      <w:r>
+        <w:rPr>
+          <w:b/>
+          <w:lang w:val="en-US"/>
+        </w:rPr>
+        <w:t>(</w:t>
+      </w:r>
+      <w:proofErr w:type="gramEnd"/>
+      <w:r>
+        <w:rPr>
+          <w:b/>
+          <w:lang w:val="en-US"/>
+        </w:rPr>
+        <w:t>“ ”);</w:t>
+      </w:r>
+    </w:p>
+    <w:p>
+      <w:pPr>
+        <w:spacing w:after="120"/>
+        <w:rPr>
+          <w:lang w:val="en-US"/>
+        </w:rPr>
       </w:pPr>
     </w:p>
     <w:sectPr>

</xml_diff>